<commit_message>
LB2, LB3 and LB4 are done
</commit_message>
<xml_diff>
--- a/LB3/Фурсик_Андрей_ЛБ3_Отчёт.docx
+++ b/LB3/Фурсик_Андрей_ЛБ3_Отчёт.docx
@@ -628,8 +628,6 @@
         </w:rPr>
         <w:t>Минск 2021</w:t>
       </w:r>
-      <w:bookmarkStart w:id="0" w:name="_GoBack"/>
-      <w:bookmarkEnd w:id="0"/>
     </w:p>
     <w:p>
       <w:pPr>
@@ -1802,7 +1800,7 @@
         </w:rPr>
       </w:pPr>
       <w:r>
-        <w:object w:dxaOrig="21706" w:dyaOrig="15466">
+        <w:object w:dxaOrig="21721" w:dyaOrig="15469">
           <v:shapetype id="_x0000_t75" coordsize="21600,21600" o:spt="75" o:preferrelative="t" path="m@4@5l@4@11@9@11@9@5xe" filled="f" stroked="f">
             <v:stroke joinstyle="miter"/>
             <v:formulas>
@@ -1822,10 +1820,10 @@
             <v:path o:extrusionok="f" gradientshapeok="t" o:connecttype="rect"/>
             <o:lock v:ext="edit" aspectratio="t"/>
           </v:shapetype>
-          <v:shape id="_x0000_i1025" type="#_x0000_t75" style="width:466.65pt;height:332.85pt" o:ole="">
+          <v:shape id="_x0000_i1025" type="#_x0000_t75" style="width:466.8pt;height:332.4pt" o:ole="">
             <v:imagedata r:id="rId5" o:title=""/>
           </v:shape>
-          <o:OLEObject Type="Embed" ProgID="Visio.Drawing.15" ShapeID="_x0000_i1025" DrawAspect="Content" ObjectID="_1696677986" r:id="rId6"/>
+          <o:OLEObject Type="Embed" ProgID="Visio.Drawing.15" ShapeID="_x0000_i1025" DrawAspect="Content" ObjectID="_1696745606" r:id="rId6"/>
         </w:object>
       </w:r>
     </w:p>
@@ -1883,7 +1881,7 @@
           <w:sz w:val="24"/>
           <w:lang w:val="ru-RU"/>
         </w:rPr>
-        <w:t xml:space="preserve"> - Диаграмма первого уровня декомпозиции</w:t>
+        <w:t>.</w:t>
       </w:r>
       <w:r>
         <w:rPr>
@@ -1892,75 +1890,76 @@
           <w:sz w:val="24"/>
           <w:lang w:val="ru-RU"/>
         </w:rPr>
-        <w:t xml:space="preserve"> </w:t>
+        <w:t xml:space="preserve"> - Диаграмма первого уровня декомпозиции</w:t>
       </w:r>
       <w:r>
         <w:rPr>
           <w:i w:val="0"/>
           <w:color w:val="auto"/>
           <w:sz w:val="24"/>
-        </w:rPr>
-        <w:t>IDEF</w:t>
+          <w:lang w:val="ru-RU"/>
+        </w:rPr>
+        <w:t xml:space="preserve"> </w:t>
       </w:r>
       <w:r>
         <w:rPr>
           <w:i w:val="0"/>
           <w:color w:val="auto"/>
           <w:sz w:val="24"/>
-          <w:lang w:val="ru-RU"/>
-        </w:rPr>
-        <w:t>0</w:t>
-      </w:r>
-    </w:p>
-    <w:p>
-      <w:pPr>
-        <w:pStyle w:val="a3"/>
-        <w:keepNext/>
-      </w:pPr>
-      <w:r>
-        <w:object w:dxaOrig="21706" w:dyaOrig="15466">
-          <v:shape id="_x0000_i1026" type="#_x0000_t75" style="width:466.65pt;height:332.85pt" o:ole="">
-            <v:imagedata r:id="rId7" o:title=""/>
-          </v:shape>
-          <o:OLEObject Type="Embed" ProgID="Visio.Drawing.15" ShapeID="_x0000_i1026" DrawAspect="Content" ObjectID="_1696677987" r:id="rId8"/>
-        </w:object>
-      </w:r>
-    </w:p>
-    <w:p>
-      <w:pPr>
-        <w:pStyle w:val="a8"/>
-        <w:jc w:val="center"/>
+        </w:rPr>
+        <w:t>IDEF</w:t>
+      </w:r>
+      <w:r>
         <w:rPr>
           <w:i w:val="0"/>
           <w:color w:val="auto"/>
           <w:sz w:val="24"/>
-        </w:rPr>
-      </w:pPr>
-      <w:proofErr w:type="spellStart"/>
-      <w:r>
+          <w:lang w:val="ru-RU"/>
+        </w:rPr>
+        <w:t>0</w:t>
+      </w:r>
+    </w:p>
+    <w:p>
+      <w:pPr>
+        <w:pStyle w:val="a3"/>
+        <w:keepNext/>
+      </w:pPr>
+      <w:r>
+        <w:object w:dxaOrig="21721" w:dyaOrig="15469">
+          <v:shape id="_x0000_i1026" type="#_x0000_t75" style="width:466.8pt;height:332.4pt" o:ole="">
+            <v:imagedata r:id="rId7" o:title=""/>
+          </v:shape>
+          <o:OLEObject Type="Embed" ProgID="Visio.Drawing.15" ShapeID="_x0000_i1026" DrawAspect="Content" ObjectID="_1696745607" r:id="rId8"/>
+        </w:object>
+      </w:r>
+    </w:p>
+    <w:p>
+      <w:pPr>
+        <w:pStyle w:val="a8"/>
+        <w:jc w:val="center"/>
         <w:rPr>
           <w:i w:val="0"/>
           <w:color w:val="auto"/>
           <w:sz w:val="24"/>
         </w:rPr>
-        <w:t>Рисунок</w:t>
-      </w:r>
-      <w:proofErr w:type="spellEnd"/>
+      </w:pPr>
+      <w:proofErr w:type="spellStart"/>
       <w:r>
         <w:rPr>
           <w:i w:val="0"/>
           <w:color w:val="auto"/>
           <w:sz w:val="24"/>
         </w:rPr>
-        <w:t xml:space="preserve"> </w:t>
-      </w:r>
+        <w:t>Рисунок</w:t>
+      </w:r>
+      <w:proofErr w:type="spellEnd"/>
       <w:r>
         <w:rPr>
           <w:i w:val="0"/>
           <w:color w:val="auto"/>
           <w:sz w:val="24"/>
         </w:rPr>
-        <w:t>4.2</w:t>
+        <w:t xml:space="preserve"> </w:t>
       </w:r>
       <w:r>
         <w:rPr>
@@ -1968,16 +1967,15 @@
           <w:color w:val="auto"/>
           <w:sz w:val="24"/>
         </w:rPr>
-        <w:t xml:space="preserve">. - </w:t>
+        <w:t>4.2</w:t>
       </w:r>
       <w:r>
         <w:rPr>
           <w:i w:val="0"/>
           <w:color w:val="auto"/>
           <w:sz w:val="24"/>
-          <w:lang w:val="ru-RU"/>
-        </w:rPr>
-        <w:t xml:space="preserve">Диаграмма </w:t>
+        </w:rPr>
+        <w:t xml:space="preserve">. </w:t>
       </w:r>
       <w:r>
         <w:rPr>
@@ -1985,8 +1983,155 @@
           <w:color w:val="auto"/>
           <w:sz w:val="24"/>
         </w:rPr>
-        <w:t>IDEF3</w:t>
-      </w:r>
+        <w:t>–</w:t>
+      </w:r>
+      <w:r>
+        <w:rPr>
+          <w:i w:val="0"/>
+          <w:color w:val="auto"/>
+          <w:sz w:val="24"/>
+        </w:rPr>
+        <w:t xml:space="preserve"> </w:t>
+      </w:r>
+      <w:r>
+        <w:rPr>
+          <w:i w:val="0"/>
+          <w:color w:val="auto"/>
+          <w:sz w:val="24"/>
+          <w:lang w:val="ru-RU"/>
+        </w:rPr>
+        <w:t>Диаграмма</w:t>
+      </w:r>
+      <w:r>
+        <w:rPr>
+          <w:i w:val="0"/>
+          <w:color w:val="auto"/>
+          <w:sz w:val="24"/>
+        </w:rPr>
+        <w:t xml:space="preserve"> A0</w:t>
+      </w:r>
+    </w:p>
+    <w:p>
+      <w:pPr>
+        <w:pStyle w:val="a3"/>
+        <w:keepNext/>
+      </w:pPr>
+      <w:r>
+        <w:object w:dxaOrig="21721" w:dyaOrig="15469">
+          <v:shape id="_x0000_i1041" type="#_x0000_t75" style="width:466.8pt;height:332.4pt" o:ole="">
+            <v:imagedata r:id="rId9" o:title=""/>
+          </v:shape>
+          <o:OLEObject Type="Embed" ProgID="Visio.Drawing.15" ShapeID="_x0000_i1041" DrawAspect="Content" ObjectID="_1696745608" r:id="rId10"/>
+        </w:object>
+      </w:r>
+    </w:p>
+    <w:p>
+      <w:pPr>
+        <w:pStyle w:val="a8"/>
+        <w:jc w:val="center"/>
+        <w:rPr>
+          <w:i w:val="0"/>
+          <w:color w:val="auto"/>
+          <w:sz w:val="24"/>
+        </w:rPr>
+      </w:pPr>
+      <w:proofErr w:type="spellStart"/>
+      <w:r>
+        <w:rPr>
+          <w:i w:val="0"/>
+          <w:color w:val="auto"/>
+          <w:sz w:val="24"/>
+        </w:rPr>
+        <w:t>Рисунок</w:t>
+      </w:r>
+      <w:proofErr w:type="spellEnd"/>
+      <w:r>
+        <w:rPr>
+          <w:i w:val="0"/>
+          <w:color w:val="auto"/>
+          <w:sz w:val="24"/>
+        </w:rPr>
+        <w:t xml:space="preserve"> 4.3</w:t>
+      </w:r>
+      <w:r>
+        <w:rPr>
+          <w:i w:val="0"/>
+          <w:color w:val="auto"/>
+          <w:sz w:val="24"/>
+          <w:lang w:val="ru-RU"/>
+        </w:rPr>
+        <w:t xml:space="preserve">. - Диаграмма </w:t>
+      </w:r>
+      <w:r>
+        <w:rPr>
+          <w:i w:val="0"/>
+          <w:color w:val="auto"/>
+          <w:sz w:val="24"/>
+        </w:rPr>
+        <w:t>A1</w:t>
+      </w:r>
+    </w:p>
+    <w:p>
+      <w:pPr>
+        <w:pStyle w:val="a3"/>
+        <w:keepNext/>
+      </w:pPr>
+      <w:r>
+        <w:object w:dxaOrig="21721" w:dyaOrig="15469">
+          <v:shape id="_x0000_i1038" type="#_x0000_t75" style="width:466.8pt;height:332.4pt" o:ole="">
+            <v:imagedata r:id="rId11" o:title=""/>
+          </v:shape>
+          <o:OLEObject Type="Embed" ProgID="Visio.Drawing.15" ShapeID="_x0000_i1038" DrawAspect="Content" ObjectID="_1696745609" r:id="rId12"/>
+        </w:object>
+      </w:r>
+    </w:p>
+    <w:p>
+      <w:pPr>
+        <w:pStyle w:val="a8"/>
+        <w:jc w:val="center"/>
+        <w:rPr>
+          <w:i w:val="0"/>
+          <w:color w:val="auto"/>
+          <w:sz w:val="24"/>
+        </w:rPr>
+      </w:pPr>
+      <w:proofErr w:type="spellStart"/>
+      <w:r>
+        <w:rPr>
+          <w:i w:val="0"/>
+          <w:color w:val="auto"/>
+          <w:sz w:val="24"/>
+        </w:rPr>
+        <w:t>Рисунок</w:t>
+      </w:r>
+      <w:proofErr w:type="spellEnd"/>
+      <w:r>
+        <w:rPr>
+          <w:i w:val="0"/>
+          <w:color w:val="auto"/>
+          <w:sz w:val="24"/>
+        </w:rPr>
+        <w:t xml:space="preserve"> 4.4. - </w:t>
+      </w:r>
+      <w:r>
+        <w:rPr>
+          <w:i w:val="0"/>
+          <w:color w:val="auto"/>
+          <w:sz w:val="24"/>
+          <w:lang w:val="ru-RU"/>
+        </w:rPr>
+        <w:t xml:space="preserve">Диаграмма </w:t>
+      </w:r>
+      <w:r>
+        <w:rPr>
+          <w:i w:val="0"/>
+          <w:color w:val="auto"/>
+          <w:sz w:val="24"/>
+        </w:rPr>
+        <w:t>A2</w:t>
+      </w:r>
+      <w:bookmarkStart w:id="0" w:name="_GoBack"/>
+      <w:bookmarkEnd w:id="0"/>
     </w:p>
     <w:p>
       <w:pPr>

</xml_diff>

<commit_message>
Changed LB4 and LB3
</commit_message>
<xml_diff>
--- a/LB3/Фурсик_Андрей_ЛБ3_Отчёт.docx
+++ b/LB3/Фурсик_Андрей_ЛБ3_Отчёт.docx
@@ -1063,7 +1063,15 @@
       </w:r>
     </w:p>
     <w:p>
-      <w:r>
+      <w:pPr>
+        <w:rPr>
+          <w:lang w:val="ru-RU"/>
+        </w:rPr>
+      </w:pPr>
+      <w:r>
+        <w:rPr>
+          <w:lang w:val="ru-RU"/>
+        </w:rPr>
         <w:t>6</w:t>
       </w:r>
       <w:r>
@@ -1079,14 +1087,31 @@
         <w:t>Разложение</w:t>
       </w:r>
       <w:r>
-        <w:t xml:space="preserve"> (Decomposition)</w:t>
-      </w:r>
-      <w:r>
-        <w:t>;</w:t>
-      </w:r>
-    </w:p>
-    <w:p>
-      <w:r>
+        <w:rPr>
+          <w:lang w:val="ru-RU"/>
+        </w:rPr>
+        <w:t xml:space="preserve"> (</w:t>
+      </w:r>
+      <w:r>
+        <w:t>Decomposition</w:t>
+      </w:r>
+      <w:r>
+        <w:rPr>
+          <w:lang w:val="ru-RU"/>
+        </w:rPr>
+        <w:t>);</w:t>
+      </w:r>
+    </w:p>
+    <w:p>
+      <w:pPr>
+        <w:rPr>
+          <w:lang w:val="ru-RU"/>
+        </w:rPr>
+      </w:pPr>
+      <w:r>
+        <w:rPr>
+          <w:lang w:val="ru-RU"/>
+        </w:rPr>
         <w:t>7</w:t>
       </w:r>
       <w:r>
@@ -1102,10 +1127,19 @@
         <w:t>Разработка</w:t>
       </w:r>
       <w:r>
-        <w:t xml:space="preserve"> (Elaboration)</w:t>
-      </w:r>
-      <w:r>
-        <w:t>.</w:t>
+        <w:rPr>
+          <w:lang w:val="ru-RU"/>
+        </w:rPr>
+        <w:t xml:space="preserve"> (</w:t>
+      </w:r>
+      <w:r>
+        <w:t>Elaboration</w:t>
+      </w:r>
+      <w:r>
+        <w:rPr>
+          <w:lang w:val="ru-RU"/>
+        </w:rPr>
+        <w:t>).</w:t>
       </w:r>
     </w:p>
     <w:p>
@@ -3269,6 +3303,7 @@
           <w:numId w:val="7"/>
         </w:numPr>
         <w:spacing w:after="0" w:line="240" w:lineRule="auto"/>
+        <w:ind w:left="0" w:firstLine="709"/>
         <w:jc w:val="both"/>
         <w:rPr>
           <w:rFonts w:ascii="Times New Roman" w:hAnsi="Times New Roman" w:cs="Times New Roman"/>
@@ -3861,10 +3896,10 @@
             <v:path o:extrusionok="f" gradientshapeok="t" o:connecttype="rect"/>
             <o:lock v:ext="edit" aspectratio="t"/>
           </v:shapetype>
-          <v:shape id="_x0000_i1025" type="#_x0000_t75" style="width:467.15pt;height:332.35pt" o:ole="">
+          <v:shape id="_x0000_i1025" type="#_x0000_t75" style="width:466.9pt;height:332.75pt" o:ole="">
             <v:imagedata r:id="rId5" o:title=""/>
           </v:shape>
-          <o:OLEObject Type="Embed" ProgID="Visio.Drawing.15" ShapeID="_x0000_i1025" DrawAspect="Content" ObjectID="_1698342376" r:id="rId6"/>
+          <o:OLEObject Type="Embed" ProgID="Visio.Drawing.15" ShapeID="_x0000_i1025" DrawAspect="Content" ObjectID="_1698558498" r:id="rId6"/>
         </w:object>
       </w:r>
     </w:p>
@@ -3922,7 +3957,7 @@
           <w:sz w:val="24"/>
           <w:lang w:val="ru-RU"/>
         </w:rPr>
-        <w:t>.</w:t>
+        <w:t xml:space="preserve"> </w:t>
       </w:r>
       <w:r>
         <w:rPr>
@@ -3931,7 +3966,7 @@
           <w:sz w:val="24"/>
           <w:lang w:val="ru-RU"/>
         </w:rPr>
-        <w:t xml:space="preserve"> - Диаграмма первого уровня декомпозиции</w:t>
+        <w:t>–</w:t>
       </w:r>
       <w:r>
         <w:rPr>
@@ -3940,171 +3975,176 @@
           <w:sz w:val="24"/>
           <w:lang w:val="ru-RU"/>
         </w:rPr>
-        <w:t xml:space="preserve"> </w:t>
+        <w:t xml:space="preserve"> Диаграмма первого уровня декомпозиции</w:t>
       </w:r>
       <w:r>
         <w:rPr>
           <w:i w:val="0"/>
           <w:color w:val="auto"/>
           <w:sz w:val="24"/>
-        </w:rPr>
-        <w:t>IDEF</w:t>
+          <w:lang w:val="ru-RU"/>
+        </w:rPr>
+        <w:t xml:space="preserve"> </w:t>
       </w:r>
       <w:r>
         <w:rPr>
           <w:i w:val="0"/>
           <w:color w:val="auto"/>
           <w:sz w:val="24"/>
-          <w:lang w:val="ru-RU"/>
-        </w:rPr>
-        <w:t>0</w:t>
-      </w:r>
-    </w:p>
-    <w:p>
-      <w:pPr>
-        <w:rPr>
-          <w:lang w:val="ru-RU"/>
-        </w:rPr>
-      </w:pPr>
-      <w:r>
-        <w:rPr>
-          <w:lang w:val="ru-RU"/>
-        </w:rPr>
-        <w:t>Дальше рассмотрим подробнее ввод данных в форму.</w:t>
-      </w:r>
-      <w:r>
-        <w:rPr>
-          <w:lang w:val="ru-RU"/>
-        </w:rPr>
-        <w:t xml:space="preserve"> Для этого мы используем диаграммы </w:t>
-      </w:r>
-      <w:r>
+        </w:rPr>
         <w:t>IDEF</w:t>
       </w:r>
       <w:r>
-        <w:rPr>
-          <w:lang w:val="ru-RU"/>
-        </w:rPr>
-        <w:t>3</w:t>
-      </w:r>
-      <w:r>
-        <w:rPr>
-          <w:lang w:val="ru-RU"/>
-        </w:rPr>
-        <w:t>, которые позволяют более подробно описать бизнес</w:t>
-      </w:r>
-      <w:r>
-        <w:rPr>
-          <w:lang w:val="ru-RU"/>
-        </w:rPr>
-        <w:t>-</w:t>
-      </w:r>
-      <w:r>
-        <w:rPr>
-          <w:lang w:val="ru-RU"/>
-        </w:rPr>
-        <w:t xml:space="preserve">процессы, представленные обобщенно в диаграмме </w:t>
-      </w:r>
-      <w:r>
-        <w:t>IDEF</w:t>
-      </w:r>
-      <w:r>
-        <w:rPr>
-          <w:lang w:val="ru-RU"/>
-        </w:rPr>
-        <w:t>0.</w:t>
-      </w:r>
-      <w:r>
-        <w:rPr>
-          <w:lang w:val="ru-RU"/>
-        </w:rPr>
-        <w:t xml:space="preserve"> </w:t>
-      </w:r>
-    </w:p>
-    <w:p>
-      <w:pPr>
-        <w:rPr>
-          <w:lang w:val="ru-RU"/>
-        </w:rPr>
-      </w:pPr>
-      <w:r>
-        <w:rPr>
-          <w:lang w:val="ru-RU"/>
-        </w:rPr>
-        <w:t xml:space="preserve">Для начала нужно послать запрос, открывающий страницу с формой, куда необходимо ввести данные, чтобы в дальнейшем они отправились на проверку к серверу. Одновременно с вводом данных проводится их валидация, чтобы данных соответствовали тем форматам, которые указаны в полях ввода. </w:t>
-      </w:r>
-    </w:p>
-    <w:p>
-      <w:pPr>
-        <w:pStyle w:val="a3"/>
-        <w:keepNext/>
-      </w:pPr>
-      <w:r>
-        <w:object w:dxaOrig="21721" w:dyaOrig="15469" w14:anchorId="2204761A">
-          <v:shape id="_x0000_i1026" type="#_x0000_t75" style="width:467.15pt;height:332.35pt" o:ole="">
-            <v:imagedata r:id="rId7" o:title=""/>
-          </v:shape>
-          <o:OLEObject Type="Embed" ProgID="Visio.Drawing.15" ShapeID="_x0000_i1026" DrawAspect="Content" ObjectID="_1698342377" r:id="rId8"/>
-        </w:object>
-      </w:r>
-    </w:p>
-    <w:p>
-      <w:pPr>
-        <w:pStyle w:val="a8"/>
-        <w:jc w:val="center"/>
         <w:rPr>
           <w:i w:val="0"/>
           <w:color w:val="auto"/>
           <w:sz w:val="24"/>
-        </w:rPr>
-      </w:pPr>
-      <w:proofErr w:type="spellStart"/>
-      <w:r>
+          <w:lang w:val="ru-RU"/>
+        </w:rPr>
+        <w:t>0</w:t>
+      </w:r>
+    </w:p>
+    <w:p>
+      <w:pPr>
+        <w:rPr>
+          <w:lang w:val="ru-RU"/>
+        </w:rPr>
+      </w:pPr>
+      <w:r>
+        <w:rPr>
+          <w:lang w:val="ru-RU"/>
+        </w:rPr>
+        <w:t>Дальше рассмотрим подробнее ввод данных в форму.</w:t>
+      </w:r>
+      <w:r>
+        <w:rPr>
+          <w:lang w:val="ru-RU"/>
+        </w:rPr>
+        <w:t xml:space="preserve"> Для этого мы используем диаграммы </w:t>
+      </w:r>
+      <w:r>
+        <w:t>IDEF</w:t>
+      </w:r>
+      <w:r>
+        <w:rPr>
+          <w:lang w:val="ru-RU"/>
+        </w:rPr>
+        <w:t>3</w:t>
+      </w:r>
+      <w:r>
+        <w:rPr>
+          <w:lang w:val="ru-RU"/>
+        </w:rPr>
+        <w:t>, которые позволяют более подробно описать бизнес</w:t>
+      </w:r>
+      <w:r>
+        <w:rPr>
+          <w:lang w:val="ru-RU"/>
+        </w:rPr>
+        <w:t>-</w:t>
+      </w:r>
+      <w:r>
+        <w:rPr>
+          <w:lang w:val="ru-RU"/>
+        </w:rPr>
+        <w:t xml:space="preserve">процессы, представленные обобщенно в диаграмме </w:t>
+      </w:r>
+      <w:r>
+        <w:t>IDEF</w:t>
+      </w:r>
+      <w:r>
+        <w:rPr>
+          <w:lang w:val="ru-RU"/>
+        </w:rPr>
+        <w:t>0.</w:t>
+      </w:r>
+      <w:r>
+        <w:rPr>
+          <w:lang w:val="ru-RU"/>
+        </w:rPr>
+        <w:t xml:space="preserve"> </w:t>
+      </w:r>
+    </w:p>
+    <w:p>
+      <w:pPr>
+        <w:rPr>
+          <w:lang w:val="ru-RU"/>
+        </w:rPr>
+      </w:pPr>
+      <w:r>
+        <w:rPr>
+          <w:lang w:val="ru-RU"/>
+        </w:rPr>
+        <w:t xml:space="preserve">Для начала нужно послать запрос, открывающий страницу с формой, куда необходимо ввести данные, чтобы в дальнейшем они отправились на проверку к серверу. Одновременно с вводом данных проводится их валидация, чтобы данных соответствовали тем форматам, которые указаны в полях ввода. </w:t>
+      </w:r>
+    </w:p>
+    <w:p>
+      <w:pPr>
+        <w:pStyle w:val="a3"/>
+        <w:keepNext/>
+      </w:pPr>
+      <w:r>
+        <w:object w:dxaOrig="21721" w:dyaOrig="15469" w14:anchorId="2204761A">
+          <v:shape id="_x0000_i1026" type="#_x0000_t75" style="width:466.9pt;height:332.75pt" o:ole="">
+            <v:imagedata r:id="rId7" o:title=""/>
+          </v:shape>
+          <o:OLEObject Type="Embed" ProgID="Visio.Drawing.15" ShapeID="_x0000_i1026" DrawAspect="Content" ObjectID="_1698558499" r:id="rId8"/>
+        </w:object>
+      </w:r>
+    </w:p>
+    <w:p>
+      <w:pPr>
+        <w:pStyle w:val="a8"/>
+        <w:jc w:val="center"/>
         <w:rPr>
           <w:i w:val="0"/>
           <w:color w:val="auto"/>
           <w:sz w:val="24"/>
-        </w:rPr>
-        <w:t>Рисунок</w:t>
-      </w:r>
-      <w:proofErr w:type="spellEnd"/>
+          <w:lang w:val="ru-RU"/>
+        </w:rPr>
+      </w:pPr>
       <w:r>
         <w:rPr>
           <w:i w:val="0"/>
           <w:color w:val="auto"/>
           <w:sz w:val="24"/>
-        </w:rPr>
-        <w:t xml:space="preserve"> </w:t>
+          <w:lang w:val="ru-RU"/>
+        </w:rPr>
+        <w:t xml:space="preserve">Рисунок 4.2 </w:t>
       </w:r>
       <w:r>
         <w:rPr>
           <w:i w:val="0"/>
           <w:color w:val="auto"/>
           <w:sz w:val="24"/>
-        </w:rPr>
-        <w:t>4.2</w:t>
+          <w:lang w:val="ru-RU"/>
+        </w:rPr>
+        <w:t>–</w:t>
       </w:r>
       <w:r>
         <w:rPr>
           <w:i w:val="0"/>
           <w:color w:val="auto"/>
           <w:sz w:val="24"/>
-        </w:rPr>
-        <w:t xml:space="preserve">. </w:t>
+          <w:lang w:val="ru-RU"/>
+        </w:rPr>
+        <w:t xml:space="preserve"> </w:t>
       </w:r>
       <w:r>
         <w:rPr>
           <w:i w:val="0"/>
           <w:color w:val="auto"/>
           <w:sz w:val="24"/>
-        </w:rPr>
-        <w:t>–</w:t>
+          <w:lang w:val="ru-RU"/>
+        </w:rPr>
+        <w:t>Диаграмма</w:t>
       </w:r>
       <w:r>
         <w:rPr>
           <w:i w:val="0"/>
           <w:color w:val="auto"/>
           <w:sz w:val="24"/>
+          <w:lang w:val="ru-RU"/>
         </w:rPr>
         <w:t xml:space="preserve"> </w:t>
       </w:r>
@@ -4113,17 +4153,17 @@
           <w:i w:val="0"/>
           <w:color w:val="auto"/>
           <w:sz w:val="24"/>
-          <w:lang w:val="ru-RU"/>
-        </w:rPr>
-        <w:t>Диаграмма</w:t>
+        </w:rPr>
+        <w:t>A</w:t>
       </w:r>
       <w:r>
         <w:rPr>
           <w:i w:val="0"/>
           <w:color w:val="auto"/>
           <w:sz w:val="24"/>
-        </w:rPr>
-        <w:t xml:space="preserve"> A0</w:t>
+          <w:lang w:val="ru-RU"/>
+        </w:rPr>
+        <w:t>0</w:t>
       </w:r>
     </w:p>
     <w:p>
@@ -4189,10 +4229,10 @@
       </w:pPr>
       <w:r>
         <w:object w:dxaOrig="21721" w:dyaOrig="15469" w14:anchorId="20338396">
-          <v:shape id="_x0000_i1039" type="#_x0000_t75" style="width:473.85pt;height:336.55pt" o:ole="">
+          <v:shape id="_x0000_i1027" type="#_x0000_t75" style="width:473.45pt;height:336.55pt" o:ole="">
             <v:imagedata r:id="rId9" o:title=""/>
           </v:shape>
-          <o:OLEObject Type="Embed" ProgID="Visio.Drawing.15" ShapeID="_x0000_i1039" DrawAspect="Content" ObjectID="_1698342378" r:id="rId10"/>
+          <o:OLEObject Type="Embed" ProgID="Visio.Drawing.15" ShapeID="_x0000_i1027" DrawAspect="Content" ObjectID="_1698558500" r:id="rId10"/>
         </w:object>
       </w:r>
     </w:p>
@@ -4204,135 +4244,161 @@
           <w:i w:val="0"/>
           <w:color w:val="auto"/>
           <w:sz w:val="24"/>
-        </w:rPr>
-      </w:pPr>
-      <w:proofErr w:type="spellStart"/>
+          <w:lang w:val="ru-RU"/>
+        </w:rPr>
+      </w:pPr>
       <w:r>
         <w:rPr>
           <w:i w:val="0"/>
           <w:color w:val="auto"/>
           <w:sz w:val="24"/>
-        </w:rPr>
-        <w:t>Рисунок</w:t>
-      </w:r>
-      <w:proofErr w:type="spellEnd"/>
+          <w:lang w:val="ru-RU"/>
+        </w:rPr>
+        <w:t>Рисунок 4.3</w:t>
+      </w:r>
       <w:r>
         <w:rPr>
           <w:i w:val="0"/>
           <w:color w:val="auto"/>
           <w:sz w:val="24"/>
-        </w:rPr>
-        <w:t xml:space="preserve"> 4.3</w:t>
+          <w:lang w:val="ru-RU"/>
+        </w:rPr>
+        <w:t xml:space="preserve"> </w:t>
       </w:r>
       <w:r>
         <w:rPr>
           <w:i w:val="0"/>
           <w:color w:val="auto"/>
           <w:sz w:val="24"/>
-          <w:lang w:val="ru-RU"/>
-        </w:rPr>
-        <w:t xml:space="preserve">. - Диаграмма </w:t>
+        </w:rPr>
+        <w:t>–</w:t>
       </w:r>
       <w:r>
         <w:rPr>
           <w:i w:val="0"/>
           <w:color w:val="auto"/>
           <w:sz w:val="24"/>
-        </w:rPr>
-        <w:t>A1</w:t>
-      </w:r>
-    </w:p>
-    <w:p>
-      <w:pPr>
-        <w:rPr>
-          <w:lang w:val="ru-RU"/>
-        </w:rPr>
-      </w:pPr>
-      <w:r>
-        <w:rPr>
-          <w:lang w:val="ru-RU"/>
-        </w:rPr>
-        <w:t>Логический блок «О»</w:t>
-      </w:r>
-      <w:r>
-        <w:rPr>
-          <w:lang w:val="ru-RU"/>
-        </w:rPr>
-        <w:t xml:space="preserve"> (рисунок 4.3)</w:t>
-      </w:r>
-      <w:r>
-        <w:rPr>
-          <w:lang w:val="ru-RU"/>
-        </w:rPr>
-        <w:t xml:space="preserve"> означает, что возможно несколько вариантов развития событий. В нашем случае это наличие либо отсутствие пользователя.</w:t>
-      </w:r>
-    </w:p>
-    <w:p>
-      <w:pPr>
-        <w:rPr>
-          <w:lang w:val="ru-RU"/>
-        </w:rPr>
-      </w:pPr>
-      <w:r>
-        <w:rPr>
-          <w:lang w:val="ru-RU"/>
-        </w:rPr>
-        <w:t>Под конец необходимо проверить уровень доступа. Если права имеются, то предоставляем доступ, иначе – нет</w:t>
-      </w:r>
-      <w:r>
-        <w:rPr>
-          <w:lang w:val="ru-RU"/>
-        </w:rPr>
-        <w:t xml:space="preserve"> (рисунок 4.4)</w:t>
-      </w:r>
-      <w:r>
-        <w:rPr>
-          <w:lang w:val="ru-RU"/>
-        </w:rPr>
-        <w:t>.</w:t>
-      </w:r>
-    </w:p>
-    <w:p>
-      <w:pPr>
-        <w:pStyle w:val="a3"/>
-        <w:keepNext/>
-      </w:pPr>
-      <w:r>
-        <w:object w:dxaOrig="21721" w:dyaOrig="15469" w14:anchorId="734BD78C">
-          <v:shape id="_x0000_i1028" type="#_x0000_t75" style="width:467.15pt;height:332.35pt" o:ole="">
-            <v:imagedata r:id="rId11" o:title=""/>
-          </v:shape>
-          <o:OLEObject Type="Embed" ProgID="Visio.Drawing.15" ShapeID="_x0000_i1028" DrawAspect="Content" ObjectID="_1698342379" r:id="rId12"/>
-        </w:object>
-      </w:r>
-    </w:p>
-    <w:p>
-      <w:pPr>
-        <w:pStyle w:val="a8"/>
-        <w:jc w:val="center"/>
+          <w:lang w:val="ru-RU"/>
+        </w:rPr>
+        <w:t xml:space="preserve"> Диаграмма </w:t>
+      </w:r>
+      <w:r>
         <w:rPr>
           <w:i w:val="0"/>
           <w:color w:val="auto"/>
           <w:sz w:val="24"/>
         </w:rPr>
-      </w:pPr>
-      <w:proofErr w:type="spellStart"/>
+        <w:t>A</w:t>
+      </w:r>
       <w:r>
         <w:rPr>
           <w:i w:val="0"/>
           <w:color w:val="auto"/>
           <w:sz w:val="24"/>
-        </w:rPr>
-        <w:t>Рисунок</w:t>
-      </w:r>
-      <w:proofErr w:type="spellEnd"/>
-      <w:r>
+          <w:lang w:val="ru-RU"/>
+        </w:rPr>
+        <w:t>1</w:t>
+      </w:r>
+    </w:p>
+    <w:p>
+      <w:pPr>
+        <w:rPr>
+          <w:lang w:val="ru-RU"/>
+        </w:rPr>
+      </w:pPr>
+      <w:r>
+        <w:rPr>
+          <w:lang w:val="ru-RU"/>
+        </w:rPr>
+        <w:t>Логический блок «О»</w:t>
+      </w:r>
+      <w:r>
+        <w:rPr>
+          <w:lang w:val="ru-RU"/>
+        </w:rPr>
+        <w:t xml:space="preserve"> (рисунок 4.3)</w:t>
+      </w:r>
+      <w:r>
+        <w:rPr>
+          <w:lang w:val="ru-RU"/>
+        </w:rPr>
+        <w:t xml:space="preserve"> означает, что возможно несколько вариантов развития событий. В нашем случае это наличие либо отсутствие пользователя.</w:t>
+      </w:r>
+    </w:p>
+    <w:p>
+      <w:pPr>
+        <w:rPr>
+          <w:lang w:val="ru-RU"/>
+        </w:rPr>
+      </w:pPr>
+      <w:r>
+        <w:rPr>
+          <w:lang w:val="ru-RU"/>
+        </w:rPr>
+        <w:t>Под конец необходимо проверить уровень доступа. Если права имеются, то предоставляем доступ, иначе – нет</w:t>
+      </w:r>
+      <w:r>
+        <w:rPr>
+          <w:lang w:val="ru-RU"/>
+        </w:rPr>
+        <w:t xml:space="preserve"> (рисунок 4.4)</w:t>
+      </w:r>
+      <w:r>
+        <w:rPr>
+          <w:lang w:val="ru-RU"/>
+        </w:rPr>
+        <w:t>.</w:t>
+      </w:r>
+    </w:p>
+    <w:p>
+      <w:pPr>
+        <w:pStyle w:val="a3"/>
+        <w:keepNext/>
+      </w:pPr>
+      <w:r>
+        <w:object w:dxaOrig="21721" w:dyaOrig="15469" w14:anchorId="734BD78C">
+          <v:shape id="_x0000_i1028" type="#_x0000_t75" style="width:466.9pt;height:332.75pt" o:ole="">
+            <v:imagedata r:id="rId11" o:title=""/>
+          </v:shape>
+          <o:OLEObject Type="Embed" ProgID="Visio.Drawing.15" ShapeID="_x0000_i1028" DrawAspect="Content" ObjectID="_1698558501" r:id="rId12"/>
+        </w:object>
+      </w:r>
+    </w:p>
+    <w:p>
+      <w:pPr>
+        <w:pStyle w:val="a8"/>
+        <w:jc w:val="center"/>
         <w:rPr>
           <w:i w:val="0"/>
           <w:color w:val="auto"/>
           <w:sz w:val="24"/>
         </w:rPr>
-        <w:t xml:space="preserve"> 4.4. - </w:t>
+      </w:pPr>
+      <w:proofErr w:type="spellStart"/>
+      <w:r>
+        <w:rPr>
+          <w:i w:val="0"/>
+          <w:color w:val="auto"/>
+          <w:sz w:val="24"/>
+        </w:rPr>
+        <w:t>Рисунок</w:t>
+      </w:r>
+      <w:proofErr w:type="spellEnd"/>
+      <w:r>
+        <w:rPr>
+          <w:i w:val="0"/>
+          <w:color w:val="auto"/>
+          <w:sz w:val="24"/>
+        </w:rPr>
+        <w:t xml:space="preserve"> 4.4</w:t>
+      </w:r>
+      <w:r>
+        <w:rPr>
+          <w:i w:val="0"/>
+          <w:color w:val="auto"/>
+          <w:sz w:val="24"/>
+        </w:rPr>
+        <w:t xml:space="preserve"> – </w:t>
       </w:r>
       <w:r>
         <w:rPr>
@@ -4488,10 +4554,11 @@
   <w:abstractNum w:abstractNumId="1" w15:restartNumberingAfterBreak="0">
     <w:nsid w:val="174B6032"/>
     <w:multiLevelType w:val="hybridMultilevel"/>
-    <w:tmpl w:val="4ACCF000"/>
-    <w:lvl w:ilvl="0" w:tplc="04190001">
+    <w:tmpl w:val="D384FC00"/>
+    <w:lvl w:ilvl="0" w:tplc="A942B3C4">
       <w:start w:val="1"/>
       <w:numFmt w:val="bullet"/>
+      <w:suff w:val="space"/>
       <w:lvlText w:val=""/>
       <w:lvlJc w:val="left"/>
       <w:pPr>
@@ -4715,14 +4782,15 @@
   <w:abstractNum w:abstractNumId="3" w15:restartNumberingAfterBreak="0">
     <w:nsid w:val="5B837E1B"/>
     <w:multiLevelType w:val="hybridMultilevel"/>
-    <w:tmpl w:val="62E09C76"/>
-    <w:lvl w:ilvl="0" w:tplc="36968D46">
+    <w:tmpl w:val="EF1A6414"/>
+    <w:lvl w:ilvl="0" w:tplc="016AA7B2">
       <w:start w:val="2"/>
       <w:numFmt w:val="bullet"/>
+      <w:suff w:val="space"/>
       <w:lvlText w:val="–"/>
       <w:lvlJc w:val="left"/>
       <w:pPr>
-        <w:ind w:left="1429" w:hanging="360"/>
+        <w:ind w:left="1069" w:hanging="360"/>
       </w:pPr>
       <w:rPr>
         <w:rFonts w:ascii="Times New Roman" w:eastAsiaTheme="minorHAnsi" w:hAnsi="Times New Roman" w:cs="Times New Roman" w:hint="default"/>
@@ -5034,7 +5102,7 @@
   <w:abstractNum w:abstractNumId="6" w15:restartNumberingAfterBreak="0">
     <w:nsid w:val="6E4050E8"/>
     <w:multiLevelType w:val="hybridMultilevel"/>
-    <w:tmpl w:val="6160F6CC"/>
+    <w:tmpl w:val="F2BE279E"/>
     <w:lvl w:ilvl="0" w:tplc="030AEC5E">
       <w:start w:val="1"/>
       <w:numFmt w:val="bullet"/>
@@ -5048,16 +5116,17 @@
         <w:rFonts w:ascii="Symbol" w:hAnsi="Symbol" w:hint="default"/>
       </w:rPr>
     </w:lvl>
-    <w:lvl w:ilvl="1" w:tplc="04190003">
+    <w:lvl w:ilvl="1" w:tplc="D5AE2806">
       <w:start w:val="1"/>
       <w:numFmt w:val="bullet"/>
+      <w:suff w:val="space"/>
       <w:lvlText w:val="o"/>
       <w:lvlJc w:val="left"/>
       <w:pPr>
         <w:ind w:left="1440" w:hanging="360"/>
       </w:pPr>
       <w:rPr>
-        <w:rFonts w:ascii="Courier New" w:hAnsi="Courier New" w:cs="Courier New" w:hint="default"/>
+        <w:rFonts w:ascii="Courier New" w:hAnsi="Courier New" w:hint="default"/>
       </w:rPr>
     </w:lvl>
     <w:lvl w:ilvl="2" w:tplc="04190005">
@@ -5292,6 +5361,7 @@
     <w:lsdException w:name="HTML Sample" w:semiHidden="1" w:unhideWhenUsed="1"/>
     <w:lsdException w:name="HTML Typewriter" w:semiHidden="1" w:unhideWhenUsed="1"/>
     <w:lsdException w:name="HTML Variable" w:semiHidden="1" w:unhideWhenUsed="1"/>
+    <w:lsdException w:name="Normal Table" w:semiHidden="1" w:unhideWhenUsed="1"/>
     <w:lsdException w:name="annotation subject" w:semiHidden="1" w:unhideWhenUsed="1"/>
     <w:lsdException w:name="No List" w:semiHidden="1" w:unhideWhenUsed="1"/>
     <w:lsdException w:name="Outline List 1" w:semiHidden="1" w:unhideWhenUsed="1"/>
@@ -5334,8 +5404,11 @@
     <w:lsdException w:name="Table Contemporary" w:semiHidden="1" w:unhideWhenUsed="1"/>
     <w:lsdException w:name="Table Elegant" w:semiHidden="1" w:unhideWhenUsed="1"/>
     <w:lsdException w:name="Table Professional" w:semiHidden="1" w:unhideWhenUsed="1"/>
+    <w:lsdException w:name="Table Subtle 1" w:semiHidden="1" w:unhideWhenUsed="1"/>
     <w:lsdException w:name="Table Subtle 2" w:semiHidden="1" w:unhideWhenUsed="1"/>
     <w:lsdException w:name="Table Web 1" w:semiHidden="1" w:unhideWhenUsed="1"/>
+    <w:lsdException w:name="Table Web 2" w:semiHidden="1" w:unhideWhenUsed="1"/>
+    <w:lsdException w:name="Table Web 3" w:semiHidden="1" w:unhideWhenUsed="1"/>
     <w:lsdException w:name="Balloon Text" w:semiHidden="1" w:unhideWhenUsed="1"/>
     <w:lsdException w:name="Table Grid" w:uiPriority="39"/>
     <w:lsdException w:name="Table Theme" w:semiHidden="1" w:unhideWhenUsed="1"/>

</xml_diff>